<commit_message>
soort bestuursorgaan toegevoegd t.b.v. versie 1.0.4
</commit_message>
<xml_diff>
--- a/Tools/Sjabloon/Voorbeeld.docx
+++ b/Tools/Sjabloon/Voorbeeld.docx
@@ -25,6 +25,16 @@
       </w:r>
       <w:commentRangeEnd w:id="0"/>
       <w:commentRangeEnd w:id="1"/>
+      <w:r>
+        <w:rPr>
+          <w:rStyle w:val="Verwijzingopmerking"/>
+          <w:rFonts w:eastAsiaTheme="minorHAnsi" w:cstheme="minorBidi"/>
+          <w:b w:val="0"/>
+          <w:spacing w:val="0"/>
+          <w:kern w:val="0"/>
+        </w:rPr>
+        <w:commentReference w:id="0"/>
+      </w:r>
       <w:r>
         <w:rPr>
           <w:rStyle w:val="Verwijzingopmerking"/>
@@ -34,16 +44,6 @@
           <w:kern w:val="0"/>
         </w:rPr>
         <w:commentReference w:id="1"/>
-      </w:r>
-      <w:r>
-        <w:rPr>
-          <w:rStyle w:val="Verwijzingopmerking"/>
-          <w:rFonts w:eastAsiaTheme="minorHAnsi" w:cstheme="minorBidi"/>
-          <w:b w:val="0"/>
-          <w:spacing w:val="0"/>
-          <w:kern w:val="0"/>
-        </w:rPr>
-        <w:commentReference w:id="0"/>
       </w:r>
     </w:p>
     <w:p>
@@ -19537,7 +19537,7 @@
 
 <file path=word/comments.xml><?xml version="1.0" encoding="utf-8"?>
 <w:comments xmlns:wpc="http://schemas.microsoft.com/office/word/2010/wordprocessingCanvas" xmlns:cx="http://schemas.microsoft.com/office/drawing/2014/chartex" xmlns:cx1="http://schemas.microsoft.com/office/drawing/2015/9/8/chartex" xmlns:cx2="http://schemas.microsoft.com/office/drawing/2015/10/21/chartex" xmlns:cx3="http://schemas.microsoft.com/office/drawing/2016/5/9/chartex" xmlns:cx4="http://schemas.microsoft.com/office/drawing/2016/5/10/chartex" xmlns:cx5="http://schemas.microsoft.com/office/drawing/2016/5/11/chartex" xmlns:cx6="http://schemas.microsoft.com/office/drawing/2016/5/12/chartex" xmlns:cx7="http://schemas.microsoft.com/office/drawing/2016/5/13/chartex" xmlns:cx8="http://schemas.microsoft.com/office/drawing/2016/5/14/chartex" xmlns:mc="http://schemas.openxmlformats.org/markup-compatibility/2006" xmlns:aink="http://schemas.microsoft.com/office/drawing/2016/ink" xmlns:am3d="http://schemas.microsoft.com/office/drawing/2017/model3d" xmlns:o="urn:schemas-microsoft-com:office:office" xmlns:r="http://schemas.openxmlformats.org/officeDocument/2006/relationships" xmlns:m="http://schemas.openxmlformats.org/officeDocument/2006/math" xmlns:v="urn:schemas-microsoft-com:vml" xmlns:wp14="http://schemas.microsoft.com/office/word/2010/wordprocessingDrawing" xmlns:wp="http://schemas.openxmlformats.org/drawingml/2006/wordprocessingDrawing" xmlns:w10="urn:schemas-microsoft-com:office:word" xmlns:w="http://schemas.openxmlformats.org/wordprocessingml/2006/main" xmlns:w14="http://schemas.microsoft.com/office/word/2010/wordml" xmlns:w15="http://schemas.microsoft.com/office/word/2012/wordml" xmlns:w16cex="http://schemas.microsoft.com/office/word/2018/wordml/cex" xmlns:w16cid="http://schemas.microsoft.com/office/word/2016/wordml/cid" xmlns:w16="http://schemas.microsoft.com/office/word/2018/wordml" xmlns:w16se="http://schemas.microsoft.com/office/word/2015/wordml/symex" xmlns:wpg="http://schemas.microsoft.com/office/word/2010/wordprocessingGroup" xmlns:wpi="http://schemas.microsoft.com/office/word/2010/wordprocessingInk" xmlns:wne="http://schemas.microsoft.com/office/word/2006/wordml" xmlns:wps="http://schemas.microsoft.com/office/word/2010/wordprocessingShape" mc:Ignorable="w14 w15 w16se w16cid w16 w16cex wp14">
-  <w:comment w:id="1" w:author="Gerard Wolbers [2]" w:date="2021-01-28T10:34:00Z" w:initials="GW">
+  <w:comment w:id="0" w:author="Gerard Wolbers" w:date="2021-01-28T10:34:00Z" w:initials="GW">
     <w:tbl>
       <w:tblPr>
         <w:tblStyle w:val="Annotatie"/>
@@ -19809,7 +19809,7 @@
       </w:pPr>
     </w:p>
   </w:comment>
-  <w:comment w:id="0" w:author="Gerard Wolbers [2]" w:date="2021-01-28T10:33:00Z" w:initials="GW">
+  <w:comment w:id="1" w:author="Gerard Wolbers" w:date="2021-01-28T10:33:00Z" w:initials="GW">
     <w:tbl>
       <w:tblPr>
         <w:tblStyle w:val="Annotatie"/>
@@ -19882,7 +19882,7 @@
           </w:tcPr>
           <w:p>
             <w:r>
-              <w:t>1.0.3</w:t>
+              <w:t>1.0.4</w:t>
             </w:r>
           </w:p>
         </w:tc>
@@ -19904,7 +19904,7 @@
           </w:tcPr>
           <w:p>
             <w:r>
-              <w:t>1.0.3</w:t>
+              <w:t>1.0.4</w:t>
             </w:r>
           </w:p>
         </w:tc>
@@ -20110,6 +20110,40 @@
           </w:p>
         </w:tc>
       </w:tr>
+      <w:tr>
+        <w:tc>
+          <w:tcPr>
+            <w:tcW w:w="2500" w:type="pct"/>
+          </w:tcPr>
+          <w:p>
+            <w:r>
+              <w:rPr>
+                <w:noProof/>
+              </w:rPr>
+              <w:t>soortBestuurs</w:t>
+            </w:r>
+            <w:r>
+              <w:rPr>
+                <w:noProof/>
+              </w:rPr>
+              <w:t>orgaan</w:t>
+            </w:r>
+          </w:p>
+        </w:tc>
+        <w:tc>
+          <w:tcPr>
+            <w:tcW w:w="2500" w:type="pct"/>
+          </w:tcPr>
+          <w:p>
+            <w:r>
+              <w:rPr>
+                <w:noProof/>
+              </w:rPr>
+              <w:t>/tooi/def/thes/kern/c_61676cbc</w:t>
+            </w:r>
+          </w:p>
+        </w:tc>
+      </w:tr>
     </w:tbl>
     <w:p>
       <w:pPr>
@@ -20974,7 +21008,7 @@
 
 <file path=word/people.xml><?xml version="1.0" encoding="utf-8"?>
 <w15:people xmlns:wpc="http://schemas.microsoft.com/office/word/2010/wordprocessingCanvas" xmlns:cx="http://schemas.microsoft.com/office/drawing/2014/chartex" xmlns:cx1="http://schemas.microsoft.com/office/drawing/2015/9/8/chartex" xmlns:cx2="http://schemas.microsoft.com/office/drawing/2015/10/21/chartex" xmlns:cx3="http://schemas.microsoft.com/office/drawing/2016/5/9/chartex" xmlns:cx4="http://schemas.microsoft.com/office/drawing/2016/5/10/chartex" xmlns:cx5="http://schemas.microsoft.com/office/drawing/2016/5/11/chartex" xmlns:cx6="http://schemas.microsoft.com/office/drawing/2016/5/12/chartex" xmlns:cx7="http://schemas.microsoft.com/office/drawing/2016/5/13/chartex" xmlns:cx8="http://schemas.microsoft.com/office/drawing/2016/5/14/chartex" xmlns:mc="http://schemas.openxmlformats.org/markup-compatibility/2006" xmlns:aink="http://schemas.microsoft.com/office/drawing/2016/ink" xmlns:am3d="http://schemas.microsoft.com/office/drawing/2017/model3d" xmlns:o="urn:schemas-microsoft-com:office:office" xmlns:r="http://schemas.openxmlformats.org/officeDocument/2006/relationships" xmlns:m="http://schemas.openxmlformats.org/officeDocument/2006/math" xmlns:v="urn:schemas-microsoft-com:vml" xmlns:wp14="http://schemas.microsoft.com/office/word/2010/wordprocessingDrawing" xmlns:wp="http://schemas.openxmlformats.org/drawingml/2006/wordprocessingDrawing" xmlns:w10="urn:schemas-microsoft-com:office:word" xmlns:w="http://schemas.openxmlformats.org/wordprocessingml/2006/main" xmlns:w14="http://schemas.microsoft.com/office/word/2010/wordml" xmlns:w15="http://schemas.microsoft.com/office/word/2012/wordml" xmlns:w16cex="http://schemas.microsoft.com/office/word/2018/wordml/cex" xmlns:w16cid="http://schemas.microsoft.com/office/word/2016/wordml/cid" xmlns:w16="http://schemas.microsoft.com/office/word/2018/wordml" xmlns:w16se="http://schemas.microsoft.com/office/word/2015/wordml/symex" xmlns:wpg="http://schemas.microsoft.com/office/word/2010/wordprocessingGroup" xmlns:wpi="http://schemas.microsoft.com/office/word/2010/wordprocessingInk" xmlns:wne="http://schemas.microsoft.com/office/word/2006/wordml" xmlns:wps="http://schemas.microsoft.com/office/word/2010/wordprocessingShape" mc:Ignorable="w14 w15 w16se w16cid w16 w16cex wp14">
-  <w15:person w15:author="Gerard Wolbers [2]">
+  <w15:person w15:author="Gerard Wolbers">
     <w15:presenceInfo w15:providerId="AD" w15:userId="S::G.Wolbers@geonovum.nl::9b62da66-e714-4b75-985b-36491547766f"/>
   </w15:person>
 </w15:people>

</xml_diff>